<commit_message>
surat penunjukan pemenang blm fix
</commit_message>
<xml_diff>
--- a/templates/15 Surat Penunjukan Pemenang (Pilih).docx
+++ b/templates/15 Surat Penunjukan Pemenang (Pilih).docx
@@ -1,6 +1,6 @@
 
 <file path=word/document.xml><?xml version="1.0" encoding="utf-8"?>
-<w:document xmlns:wpc="http://schemas.microsoft.com/office/word/2010/wordprocessingCanvas" xmlns:mc="http://schemas.openxmlformats.org/markup-compatibility/2006" xmlns:o="urn:schemas-microsoft-com:office:office" xmlns:r="http://schemas.openxmlformats.org/officeDocument/2006/relationships" xmlns:m="http://schemas.openxmlformats.org/officeDocument/2006/math" xmlns:v="urn:schemas-microsoft-com:vml" xmlns:wp14="http://schemas.microsoft.com/office/word/2010/wordprocessingDrawing" xmlns:wp="http://schemas.openxmlformats.org/drawingml/2006/wordprocessingDrawing" xmlns:w10="urn:schemas-microsoft-com:office:word" xmlns:w="http://schemas.openxmlformats.org/wordprocessingml/2006/main" xmlns:w14="http://schemas.microsoft.com/office/word/2010/wordml" xmlns:wpg="http://schemas.microsoft.com/office/word/2010/wordprocessingGroup" xmlns:wpi="http://schemas.microsoft.com/office/word/2010/wordprocessingInk" xmlns:wne="http://schemas.microsoft.com/office/word/2006/wordml" xmlns:wps="http://schemas.microsoft.com/office/word/2010/wordprocessingShape" mc:Ignorable="w14 wp14">
+<w:document xmlns:ve="http://schemas.openxmlformats.org/markup-compatibility/2006" xmlns:o="urn:schemas-microsoft-com:office:office" xmlns:r="http://schemas.openxmlformats.org/officeDocument/2006/relationships" xmlns:m="http://schemas.openxmlformats.org/officeDocument/2006/math" xmlns:v="urn:schemas-microsoft-com:vml" xmlns:wp="http://schemas.openxmlformats.org/drawingml/2006/wordprocessingDrawing" xmlns:w10="urn:schemas-microsoft-com:office:word" xmlns:w="http://schemas.openxmlformats.org/wordprocessingml/2006/main" xmlns:wne="http://schemas.microsoft.com/office/word/2006/wordml">
   <w:body>
     <w:p>
       <w:pPr>
@@ -248,7 +248,19 @@
         <w:rPr>
           <w:highlight w:val="cyan"/>
         </w:rPr>
-        <w:t>#nospph#</w:t>
+        <w:t>#nos</w:t>
+      </w:r>
+      <w:r>
+        <w:rPr>
+          <w:highlight w:val="cyan"/>
+        </w:rPr>
+        <w:t>u</w:t>
+      </w:r>
+      <w:r>
+        <w:rPr>
+          <w:highlight w:val="cyan"/>
+        </w:rPr>
+        <w:t>pph#</w:t>
       </w:r>
     </w:p>
     <w:p>
@@ -278,7 +290,19 @@
         <w:rPr>
           <w:highlight w:val="cyan"/>
         </w:rPr>
-        <w:t>#tglspph#</w:t>
+        <w:t>#tgls</w:t>
+      </w:r>
+      <w:r>
+        <w:rPr>
+          <w:highlight w:val="cyan"/>
+        </w:rPr>
+        <w:t>u</w:t>
+      </w:r>
+      <w:r>
+        <w:rPr>
+          <w:highlight w:val="cyan"/>
+        </w:rPr>
+        <w:t>pph#</w:t>
       </w:r>
     </w:p>
     <w:p>
@@ -359,21 +383,15 @@
       </w:r>
       <w:r>
         <w:rPr>
-          <w:highlight w:val="cyan"/>
-        </w:rPr>
-        <w:t>#nos</w:t>
-      </w:r>
-      <w:r>
-        <w:rPr>
-          <w:highlight w:val="cyan"/>
-        </w:rPr>
-        <w:t>u</w:t>
-      </w:r>
-      <w:r>
-        <w:rPr>
-          <w:highlight w:val="cyan"/>
-        </w:rPr>
-        <w:t>pph#</w:t>
+          <w:highlight w:val="yellow"/>
+        </w:rPr>
+        <w:t>#nopenawaran</w:t>
+      </w:r>
+      <w:r>
+        <w:rPr>
+          <w:highlight w:val="yellow"/>
+        </w:rPr>
+        <w:t>#</w:t>
       </w:r>
     </w:p>
     <w:p>
@@ -404,23 +422,23 @@
       </w:r>
       <w:r>
         <w:rPr>
-          <w:highlight w:val="cyan"/>
-        </w:rPr>
-        <w:t>#tgls</w:t>
-      </w:r>
-      <w:r>
-        <w:rPr>
-          <w:highlight w:val="cyan"/>
-        </w:rPr>
-        <w:t>u</w:t>
+          <w:highlight w:val="yellow"/>
+        </w:rPr>
+        <w:t>#tgl</w:t>
       </w:r>
       <w:bookmarkStart w:id="0" w:name="_GoBack"/>
       <w:bookmarkEnd w:id="0"/>
       <w:r>
         <w:rPr>
-          <w:highlight w:val="cyan"/>
-        </w:rPr>
-        <w:t>pph#</w:t>
+          <w:highlight w:val="yellow"/>
+        </w:rPr>
+        <w:t>penawaran</w:t>
+      </w:r>
+      <w:r>
+        <w:rPr>
+          <w:highlight w:val="yellow"/>
+        </w:rPr>
+        <w:t>#</w:t>
       </w:r>
     </w:p>
     <w:p>
@@ -884,9 +902,29 @@
       </w:pPr>
       <w:r>
         <w:rPr>
+          <w:highlight w:val="cyan"/>
+        </w:rPr>
+        <w:t>#</w:t>
+      </w:r>
+      <w:r>
+        <w:rPr>
+          <w:highlight w:val="cyan"/>
           <w:lang w:val="id-ID"/>
         </w:rPr>
-        <w:t>KDIVMUM/ MSDAF</w:t>
+        <w:t>KDIVMUM/</w:t>
+      </w:r>
+      <w:r>
+        <w:rPr>
+          <w:highlight w:val="cyan"/>
+          <w:lang w:val="id-ID"/>
+        </w:rPr>
+        <w:t>MSDAF</w:t>
+      </w:r>
+      <w:r>
+        <w:rPr>
+          <w:highlight w:val="cyan"/>
+        </w:rPr>
+        <w:t>#</w:t>
       </w:r>
       <w:r>
         <w:t xml:space="preserve"> …………………………………….,</w:t>
@@ -905,7 +943,7 @@
     </w:p>
     <w:p/>
     <w:sectPr>
-      <w:headerReference w:type="default" r:id="rId8"/>
+      <w:headerReference w:type="default" r:id="rId7"/>
       <w:pgSz w:w="12240" w:h="15840"/>
       <w:pgMar w:top="1440" w:right="1440" w:bottom="1440" w:left="1440" w:header="720" w:footer="720" w:gutter="0"/>
       <w:cols w:space="720"/>
@@ -916,7 +954,7 @@
 </file>
 
 <file path=word/endnotes.xml><?xml version="1.0" encoding="utf-8"?>
-<w:endnotes xmlns:wpc="http://schemas.microsoft.com/office/word/2010/wordprocessingCanvas" xmlns:mc="http://schemas.openxmlformats.org/markup-compatibility/2006" xmlns:o="urn:schemas-microsoft-com:office:office" xmlns:r="http://schemas.openxmlformats.org/officeDocument/2006/relationships" xmlns:m="http://schemas.openxmlformats.org/officeDocument/2006/math" xmlns:v="urn:schemas-microsoft-com:vml" xmlns:wp14="http://schemas.microsoft.com/office/word/2010/wordprocessingDrawing" xmlns:wp="http://schemas.openxmlformats.org/drawingml/2006/wordprocessingDrawing" xmlns:w10="urn:schemas-microsoft-com:office:word" xmlns:w="http://schemas.openxmlformats.org/wordprocessingml/2006/main" xmlns:w14="http://schemas.microsoft.com/office/word/2010/wordml" xmlns:wpg="http://schemas.microsoft.com/office/word/2010/wordprocessingGroup" xmlns:wpi="http://schemas.microsoft.com/office/word/2010/wordprocessingInk" xmlns:wne="http://schemas.microsoft.com/office/word/2006/wordml" xmlns:wps="http://schemas.microsoft.com/office/word/2010/wordprocessingShape" mc:Ignorable="w14 wp14">
+<w:endnotes xmlns:ve="http://schemas.openxmlformats.org/markup-compatibility/2006" xmlns:o="urn:schemas-microsoft-com:office:office" xmlns:r="http://schemas.openxmlformats.org/officeDocument/2006/relationships" xmlns:m="http://schemas.openxmlformats.org/officeDocument/2006/math" xmlns:v="urn:schemas-microsoft-com:vml" xmlns:wp="http://schemas.openxmlformats.org/drawingml/2006/wordprocessingDrawing" xmlns:w10="urn:schemas-microsoft-com:office:word" xmlns:w="http://schemas.openxmlformats.org/wordprocessingml/2006/main" xmlns:wne="http://schemas.microsoft.com/office/word/2006/wordml">
   <w:endnote w:type="separator" w:id="-1">
     <w:p>
       <w:r>
@@ -935,7 +973,7 @@
 </file>
 
 <file path=word/footnotes.xml><?xml version="1.0" encoding="utf-8"?>
-<w:footnotes xmlns:wpc="http://schemas.microsoft.com/office/word/2010/wordprocessingCanvas" xmlns:mc="http://schemas.openxmlformats.org/markup-compatibility/2006" xmlns:o="urn:schemas-microsoft-com:office:office" xmlns:r="http://schemas.openxmlformats.org/officeDocument/2006/relationships" xmlns:m="http://schemas.openxmlformats.org/officeDocument/2006/math" xmlns:v="urn:schemas-microsoft-com:vml" xmlns:wp14="http://schemas.microsoft.com/office/word/2010/wordprocessingDrawing" xmlns:wp="http://schemas.openxmlformats.org/drawingml/2006/wordprocessingDrawing" xmlns:w10="urn:schemas-microsoft-com:office:word" xmlns:w="http://schemas.openxmlformats.org/wordprocessingml/2006/main" xmlns:w14="http://schemas.microsoft.com/office/word/2010/wordml" xmlns:wpg="http://schemas.microsoft.com/office/word/2010/wordprocessingGroup" xmlns:wpi="http://schemas.microsoft.com/office/word/2010/wordprocessingInk" xmlns:wne="http://schemas.microsoft.com/office/word/2006/wordml" xmlns:wps="http://schemas.microsoft.com/office/word/2010/wordprocessingShape" mc:Ignorable="w14 wp14">
+<w:footnotes xmlns:ve="http://schemas.openxmlformats.org/markup-compatibility/2006" xmlns:o="urn:schemas-microsoft-com:office:office" xmlns:r="http://schemas.openxmlformats.org/officeDocument/2006/relationships" xmlns:m="http://schemas.openxmlformats.org/officeDocument/2006/math" xmlns:v="urn:schemas-microsoft-com:vml" xmlns:wp="http://schemas.openxmlformats.org/drawingml/2006/wordprocessingDrawing" xmlns:w10="urn:schemas-microsoft-com:office:word" xmlns:w="http://schemas.openxmlformats.org/wordprocessingml/2006/main" xmlns:wne="http://schemas.microsoft.com/office/word/2006/wordml">
   <w:footnote w:type="separator" w:id="-1">
     <w:p>
       <w:r>
@@ -954,7 +992,7 @@
 </file>
 
 <file path=word/header1.xml><?xml version="1.0" encoding="utf-8"?>
-<w:hdr xmlns:wpc="http://schemas.microsoft.com/office/word/2010/wordprocessingCanvas" xmlns:mc="http://schemas.openxmlformats.org/markup-compatibility/2006" xmlns:o="urn:schemas-microsoft-com:office:office" xmlns:r="http://schemas.openxmlformats.org/officeDocument/2006/relationships" xmlns:m="http://schemas.openxmlformats.org/officeDocument/2006/math" xmlns:v="urn:schemas-microsoft-com:vml" xmlns:wp14="http://schemas.microsoft.com/office/word/2010/wordprocessingDrawing" xmlns:wp="http://schemas.openxmlformats.org/drawingml/2006/wordprocessingDrawing" xmlns:w10="urn:schemas-microsoft-com:office:word" xmlns:w="http://schemas.openxmlformats.org/wordprocessingml/2006/main" xmlns:w14="http://schemas.microsoft.com/office/word/2010/wordml" xmlns:wpg="http://schemas.microsoft.com/office/word/2010/wordprocessingGroup" xmlns:wpi="http://schemas.microsoft.com/office/word/2010/wordprocessingInk" xmlns:wne="http://schemas.microsoft.com/office/word/2006/wordml" xmlns:wps="http://schemas.microsoft.com/office/word/2010/wordprocessingShape" mc:Ignorable="w14 wp14">
+<w:hdr xmlns:ve="http://schemas.openxmlformats.org/markup-compatibility/2006" xmlns:o="urn:schemas-microsoft-com:office:office" xmlns:r="http://schemas.openxmlformats.org/officeDocument/2006/relationships" xmlns:m="http://schemas.openxmlformats.org/officeDocument/2006/math" xmlns:v="urn:schemas-microsoft-com:vml" xmlns:wp="http://schemas.openxmlformats.org/drawingml/2006/wordprocessingDrawing" xmlns:w10="urn:schemas-microsoft-com:office:word" xmlns:w="http://schemas.openxmlformats.org/wordprocessingml/2006/main" xmlns:wne="http://schemas.microsoft.com/office/word/2006/wordml">
   <w:p>
     <w:pPr>
       <w:pStyle w:val="Header"/>
@@ -992,7 +1030,7 @@
           <v:imagedata r:id="rId1" o:title=""/>
           <w10:wrap type="topAndBottom"/>
         </v:shape>
-        <o:OLEObject Type="Embed" ProgID="PBrush" ShapeID="_x0000_s2049" DrawAspect="Content" ObjectID="_1434386441" r:id="rId2"/>
+        <o:OLEObject Type="Embed" ProgID="PBrush" ShapeID="_x0000_s2049" DrawAspect="Content" ObjectID="_1434744254" r:id="rId2"/>
       </w:pict>
     </w:r>
     <w:r>
@@ -1081,7 +1119,7 @@
 </file>
 
 <file path=word/numbering.xml><?xml version="1.0" encoding="utf-8"?>
-<w:numbering xmlns:wpc="http://schemas.microsoft.com/office/word/2010/wordprocessingCanvas" xmlns:mc="http://schemas.openxmlformats.org/markup-compatibility/2006" xmlns:o="urn:schemas-microsoft-com:office:office" xmlns:r="http://schemas.openxmlformats.org/officeDocument/2006/relationships" xmlns:m="http://schemas.openxmlformats.org/officeDocument/2006/math" xmlns:v="urn:schemas-microsoft-com:vml" xmlns:wp14="http://schemas.microsoft.com/office/word/2010/wordprocessingDrawing" xmlns:wp="http://schemas.openxmlformats.org/drawingml/2006/wordprocessingDrawing" xmlns:w10="urn:schemas-microsoft-com:office:word" xmlns:w="http://schemas.openxmlformats.org/wordprocessingml/2006/main" xmlns:w14="http://schemas.microsoft.com/office/word/2010/wordml" xmlns:wpg="http://schemas.microsoft.com/office/word/2010/wordprocessingGroup" xmlns:wpi="http://schemas.microsoft.com/office/word/2010/wordprocessingInk" xmlns:wne="http://schemas.microsoft.com/office/word/2006/wordml" xmlns:wps="http://schemas.microsoft.com/office/word/2010/wordprocessingShape" mc:Ignorable="w14 wp14">
+<w:numbering xmlns:ve="http://schemas.openxmlformats.org/markup-compatibility/2006" xmlns:o="urn:schemas-microsoft-com:office:office" xmlns:r="http://schemas.openxmlformats.org/officeDocument/2006/relationships" xmlns:m="http://schemas.openxmlformats.org/officeDocument/2006/math" xmlns:v="urn:schemas-microsoft-com:vml" xmlns:wp="http://schemas.openxmlformats.org/drawingml/2006/wordprocessingDrawing" xmlns:w10="urn:schemas-microsoft-com:office:word" xmlns:w="http://schemas.openxmlformats.org/wordprocessingml/2006/main" xmlns:wne="http://schemas.microsoft.com/office/word/2006/wordml">
   <w:abstractNum w:abstractNumId="0">
     <w:nsid w:val="2F6B6782"/>
     <w:multiLevelType w:val="multilevel"/>
@@ -1294,7 +1332,7 @@
 </file>
 
 <file path=word/styles.xml><?xml version="1.0" encoding="utf-8"?>
-<w:styles xmlns:mc="http://schemas.openxmlformats.org/markup-compatibility/2006" xmlns:r="http://schemas.openxmlformats.org/officeDocument/2006/relationships" xmlns:w="http://schemas.openxmlformats.org/wordprocessingml/2006/main" xmlns:w14="http://schemas.microsoft.com/office/word/2010/wordml" mc:Ignorable="w14">
+<w:styles xmlns:r="http://schemas.openxmlformats.org/officeDocument/2006/relationships" xmlns:w="http://schemas.openxmlformats.org/wordprocessingml/2006/main">
   <w:docDefaults>
     <w:rPrDefault>
       <w:rPr>
@@ -1513,6 +1551,7 @@
     <w:uiPriority w:val="99"/>
     <w:semiHidden/>
     <w:unhideWhenUsed/>
+    <w:qFormat/>
     <w:tblPr>
       <w:tblInd w:w="0" w:type="dxa"/>
       <w:tblCellMar>

</xml_diff>